<commit_message>
Signed-off-by: Kalyca Giannopoulos <kalyca.giannopoulos@outlook.com>
</commit_message>
<xml_diff>
--- a/doc/Dokumentation.docx
+++ b/doc/Dokumentation.docx
@@ -6190,29 +6190,109 @@
       <w:r>
         <w:t xml:space="preserve">Link öffnen: </w:t>
       </w:r>
-    </w:p>
+      <w:hyperlink r:id="rId20" w:history="1">
+        <w:r>
+          <w:rPr>
+            <w:rStyle w:val="Hyperlink"/>
+          </w:rPr>
+          <w:t>https://github.com/Sunshine7475/modul-318-student/blob/master/SwissTransportSetup/SwissTransportSetup/Debug/SwissTransportSetup.msi</w:t>
+        </w:r>
+      </w:hyperlink>
+    </w:p>
+    <w:p/>
     <w:p>
       <w:r>
         <w:t>Downloaden</w:t>
       </w:r>
-    </w:p>
-    <w:p>
-      <w:r>
-        <w:t>Speichern</w:t>
-      </w:r>
-    </w:p>
-    <w:p>
-      <w:r>
-        <w:t>Datei doppelklicken</w:t>
-      </w:r>
-    </w:p>
-    <w:p>
+      <w:r>
+        <w:t xml:space="preserve"> klicken</w:t>
+      </w:r>
       <w:bookmarkStart w:id="19" w:name="_GoBack"/>
       <w:bookmarkEnd w:id="19"/>
     </w:p>
+    <w:p>
+      <w:r>
+        <w:rPr>
+          <w:noProof/>
+        </w:rPr>
+        <w:drawing>
+          <wp:anchor distT="0" distB="0" distL="114300" distR="114300" simplePos="0" relativeHeight="251665408" behindDoc="0" locked="0" layoutInCell="1" allowOverlap="1">
+            <wp:simplePos x="0" y="0"/>
+            <wp:positionH relativeFrom="column">
+              <wp:posOffset>105467</wp:posOffset>
+            </wp:positionH>
+            <wp:positionV relativeFrom="paragraph">
+              <wp:posOffset>2097832</wp:posOffset>
+            </wp:positionV>
+            <wp:extent cx="5760720" cy="4758055"/>
+            <wp:effectExtent l="0" t="0" r="0" b="4445"/>
+            <wp:wrapNone/>
+            <wp:docPr id="44" name="Picture 44"/>
+            <wp:cNvGraphicFramePr>
+              <a:graphicFrameLocks xmlns:a="http://schemas.openxmlformats.org/drawingml/2006/main" noChangeAspect="1"/>
+            </wp:cNvGraphicFramePr>
+            <a:graphic xmlns:a="http://schemas.openxmlformats.org/drawingml/2006/main">
+              <a:graphicData uri="http://schemas.openxmlformats.org/drawingml/2006/picture">
+                <pic:pic xmlns:pic="http://schemas.openxmlformats.org/drawingml/2006/picture">
+                  <pic:nvPicPr>
+                    <pic:cNvPr id="1" name=""/>
+                    <pic:cNvPicPr/>
+                  </pic:nvPicPr>
+                  <pic:blipFill>
+                    <a:blip r:embed="rId21">
+                      <a:extLst>
+                        <a:ext uri="{28A0092B-C50C-407E-A947-70E740481C1C}">
+                          <a14:useLocalDpi xmlns:a14="http://schemas.microsoft.com/office/drawing/2010/main" val="0"/>
+                        </a:ext>
+                      </a:extLst>
+                    </a:blip>
+                    <a:stretch>
+                      <a:fillRect/>
+                    </a:stretch>
+                  </pic:blipFill>
+                  <pic:spPr>
+                    <a:xfrm>
+                      <a:off x="0" y="0"/>
+                      <a:ext cx="5760720" cy="4758055"/>
+                    </a:xfrm>
+                    <a:prstGeom prst="rect">
+                      <a:avLst/>
+                    </a:prstGeom>
+                  </pic:spPr>
+                </pic:pic>
+              </a:graphicData>
+            </a:graphic>
+          </wp:anchor>
+        </w:drawing>
+      </w:r>
+      <w:r>
+        <w:t>.</w:t>
+      </w:r>
+      <w:proofErr w:type="spellStart"/>
+      <w:r>
+        <w:t>msi</w:t>
+      </w:r>
+      <w:proofErr w:type="spellEnd"/>
+      <w:r>
+        <w:t xml:space="preserve"> </w:t>
+      </w:r>
+      <w:proofErr w:type="spellStart"/>
+      <w:r>
+        <w:t>dopelklicken</w:t>
+      </w:r>
+      <w:proofErr w:type="spellEnd"/>
+      <w:r>
+        <w:t xml:space="preserve"> und </w:t>
+      </w:r>
+      <w:proofErr w:type="gramStart"/>
+      <w:r>
+        <w:t>durch klicken</w:t>
+      </w:r>
+      <w:proofErr w:type="gramEnd"/>
+    </w:p>
     <w:sectPr>
-      <w:headerReference w:type="default" r:id="rId20"/>
-      <w:footerReference w:type="default" r:id="rId21"/>
+      <w:headerReference w:type="default" r:id="rId22"/>
+      <w:footerReference w:type="default" r:id="rId23"/>
       <w:pgSz w:w="11906" w:h="16838"/>
       <w:pgMar w:top="1417" w:right="1417" w:bottom="1134" w:left="1417" w:header="708" w:footer="708" w:gutter="0"/>
       <w:pgNumType w:start="0"/>
@@ -7558,6 +7638,18 @@
       <w:contextualSpacing/>
     </w:pPr>
   </w:style>
+  <w:style w:type="character" w:styleId="UnresolvedMention">
+    <w:name w:val="Unresolved Mention"/>
+    <w:basedOn w:val="DefaultParagraphFont"/>
+    <w:uiPriority w:val="99"/>
+    <w:semiHidden/>
+    <w:unhideWhenUsed/>
+    <w:rsid w:val="00E16BED"/>
+    <w:rPr>
+      <w:color w:val="808080"/>
+      <w:shd w:val="clear" w:color="auto" w:fill="E6E6E6"/>
+    </w:rPr>
+  </w:style>
 </w:styles>
 </file>
 
@@ -7827,7 +7919,7 @@
 </file>
 
 <file path=customXml/itemProps1.xml><?xml version="1.0" encoding="utf-8"?>
-<ds:datastoreItem xmlns:ds="http://schemas.openxmlformats.org/officeDocument/2006/customXml" ds:itemID="{37E0DA1A-1A37-4ADA-BE0C-1449B8D422BA}">
+<ds:datastoreItem xmlns:ds="http://schemas.openxmlformats.org/officeDocument/2006/customXml" ds:itemID="{C8675095-2357-439B-8C5E-8DEE4726FAD7}">
   <ds:schemaRefs>
     <ds:schemaRef ds:uri="http://schemas.openxmlformats.org/officeDocument/2006/bibliography"/>
   </ds:schemaRefs>

</xml_diff>